<commit_message>
Updates to the UML
</commit_message>
<xml_diff>
--- a/Dispenser UML.docx
+++ b/Dispenser UML.docx
@@ -170,12 +170,175 @@
     </w:p>
     <w:p>
       <w:pPr>
-        <w:spacing w:after="0" w:line="480" w:lineRule="auto"/>
-        <w:rPr>
-          <w:rFonts w:ascii="Times New Roman" w:hAnsi="Times New Roman" w:cs="Times New Roman"/>
-          <w:sz w:val="24"/>
-        </w:rPr>
-      </w:pPr>
+        <w:pBdr>
+          <w:bottom w:val="single" w:sz="6" w:space="1" w:color="auto"/>
+        </w:pBdr>
+        <w:spacing w:after="0" w:line="480" w:lineRule="auto"/>
+        <w:rPr>
+          <w:rFonts w:ascii="Times New Roman" w:hAnsi="Times New Roman" w:cs="Times New Roman"/>
+          <w:sz w:val="24"/>
+        </w:rPr>
+      </w:pPr>
+      <w:r>
+        <w:rPr>
+          <w:rFonts w:ascii="Times New Roman" w:hAnsi="Times New Roman" w:cs="Times New Roman"/>
+          <w:sz w:val="24"/>
+        </w:rPr>
+        <w:t xml:space="preserve">--- </w:t>
+      </w:r>
+      <w:proofErr w:type="spellStart"/>
+      <w:r>
+        <w:rPr>
+          <w:rFonts w:ascii="Times New Roman" w:hAnsi="Times New Roman" w:cs="Times New Roman"/>
+          <w:sz w:val="24"/>
+        </w:rPr>
+        <w:t>isStocked</w:t>
+      </w:r>
+      <w:proofErr w:type="spellEnd"/>
+      <w:r>
+        <w:rPr>
+          <w:rFonts w:ascii="Times New Roman" w:hAnsi="Times New Roman" w:cs="Times New Roman"/>
+          <w:sz w:val="24"/>
+        </w:rPr>
+        <w:t>: bool</w:t>
+      </w:r>
+    </w:p>
+    <w:p>
+      <w:pPr>
+        <w:spacing w:after="0" w:line="480" w:lineRule="auto"/>
+        <w:rPr>
+          <w:rFonts w:ascii="Times New Roman" w:hAnsi="Times New Roman" w:cs="Times New Roman"/>
+          <w:sz w:val="24"/>
+        </w:rPr>
+      </w:pPr>
+    </w:p>
+    <w:p>
+      <w:pPr>
+        <w:spacing w:after="0" w:line="480" w:lineRule="auto"/>
+        <w:rPr>
+          <w:rFonts w:ascii="Times New Roman" w:hAnsi="Times New Roman" w:cs="Times New Roman"/>
+          <w:sz w:val="24"/>
+        </w:rPr>
+      </w:pPr>
+      <w:r>
+        <w:rPr>
+          <w:rFonts w:ascii="Times New Roman" w:hAnsi="Times New Roman" w:cs="Times New Roman"/>
+          <w:sz w:val="24"/>
+        </w:rPr>
+        <w:t>+ &lt;&lt;constructor&gt;&gt; Dispenser (): void</w:t>
+      </w:r>
+    </w:p>
+    <w:p>
+      <w:pPr>
+        <w:spacing w:after="0" w:line="480" w:lineRule="auto"/>
+        <w:rPr>
+          <w:rFonts w:ascii="Times New Roman" w:hAnsi="Times New Roman" w:cs="Times New Roman"/>
+          <w:sz w:val="24"/>
+        </w:rPr>
+      </w:pPr>
+      <w:r>
+        <w:rPr>
+          <w:rFonts w:ascii="Times New Roman" w:hAnsi="Times New Roman" w:cs="Times New Roman"/>
+          <w:sz w:val="24"/>
+        </w:rPr>
+        <w:t xml:space="preserve"># </w:t>
+      </w:r>
+      <w:proofErr w:type="spellStart"/>
+      <w:r>
+        <w:rPr>
+          <w:rFonts w:ascii="Times New Roman" w:hAnsi="Times New Roman" w:cs="Times New Roman"/>
+          <w:sz w:val="24"/>
+        </w:rPr>
+        <w:t>viewStock</w:t>
+      </w:r>
+      <w:proofErr w:type="spellEnd"/>
+      <w:r>
+        <w:rPr>
+          <w:rFonts w:ascii="Times New Roman" w:hAnsi="Times New Roman" w:cs="Times New Roman"/>
+          <w:sz w:val="24"/>
+        </w:rPr>
+        <w:t xml:space="preserve"> (): void</w:t>
+      </w:r>
+    </w:p>
+    <w:p>
+      <w:pPr>
+        <w:spacing w:after="0" w:line="480" w:lineRule="auto"/>
+        <w:rPr>
+          <w:rFonts w:ascii="Times New Roman" w:hAnsi="Times New Roman" w:cs="Times New Roman"/>
+          <w:sz w:val="24"/>
+        </w:rPr>
+      </w:pPr>
+      <w:r>
+        <w:rPr>
+          <w:rFonts w:ascii="Times New Roman" w:hAnsi="Times New Roman" w:cs="Times New Roman"/>
+          <w:sz w:val="24"/>
+        </w:rPr>
+        <w:t>#</w:t>
+      </w:r>
+      <w:r>
+        <w:rPr>
+          <w:rFonts w:ascii="Times New Roman" w:hAnsi="Times New Roman" w:cs="Times New Roman"/>
+          <w:sz w:val="24"/>
+        </w:rPr>
+        <w:t xml:space="preserve"> </w:t>
+      </w:r>
+      <w:proofErr w:type="spellStart"/>
+      <w:proofErr w:type="gramStart"/>
+      <w:r>
+        <w:rPr>
+          <w:rFonts w:ascii="Times New Roman" w:hAnsi="Times New Roman" w:cs="Times New Roman"/>
+          <w:sz w:val="24"/>
+        </w:rPr>
+        <w:t>disableMachine</w:t>
+      </w:r>
+      <w:proofErr w:type="spellEnd"/>
+      <w:r>
+        <w:rPr>
+          <w:rFonts w:ascii="Times New Roman" w:hAnsi="Times New Roman" w:cs="Times New Roman"/>
+          <w:sz w:val="24"/>
+        </w:rPr>
+        <w:t>(</w:t>
+      </w:r>
+      <w:proofErr w:type="gramEnd"/>
+      <w:r>
+        <w:rPr>
+          <w:rFonts w:ascii="Times New Roman" w:hAnsi="Times New Roman" w:cs="Times New Roman"/>
+          <w:sz w:val="24"/>
+        </w:rPr>
+        <w:t>): void</w:t>
+      </w:r>
+    </w:p>
+    <w:p>
+      <w:pPr>
+        <w:spacing w:after="0" w:line="480" w:lineRule="auto"/>
+        <w:rPr>
+          <w:rFonts w:ascii="Times New Roman" w:hAnsi="Times New Roman" w:cs="Times New Roman"/>
+          <w:sz w:val="24"/>
+        </w:rPr>
+      </w:pPr>
+      <w:r>
+        <w:rPr>
+          <w:rFonts w:ascii="Times New Roman" w:hAnsi="Times New Roman" w:cs="Times New Roman"/>
+          <w:sz w:val="24"/>
+        </w:rPr>
+        <w:t xml:space="preserve">--- </w:t>
+      </w:r>
+      <w:proofErr w:type="spellStart"/>
+      <w:r>
+        <w:rPr>
+          <w:rFonts w:ascii="Times New Roman" w:hAnsi="Times New Roman" w:cs="Times New Roman"/>
+          <w:sz w:val="24"/>
+        </w:rPr>
+        <w:t>setCustomerAccess</w:t>
+      </w:r>
+      <w:proofErr w:type="spellEnd"/>
+      <w:r>
+        <w:rPr>
+          <w:rFonts w:ascii="Times New Roman" w:hAnsi="Times New Roman" w:cs="Times New Roman"/>
+          <w:sz w:val="24"/>
+        </w:rPr>
+        <w:t xml:space="preserve"> (): void</w:t>
+      </w:r>
     </w:p>
     <w:p>
       <w:pPr>
@@ -198,15 +361,15 @@
           <w:rFonts w:ascii="Times New Roman" w:hAnsi="Times New Roman" w:cs="Times New Roman"/>
           <w:sz w:val="24"/>
         </w:rPr>
-        <w:t>stockProduct</w:t>
-      </w:r>
-      <w:proofErr w:type="spellEnd"/>
-      <w:r>
-        <w:rPr>
-          <w:rFonts w:ascii="Times New Roman" w:hAnsi="Times New Roman" w:cs="Times New Roman"/>
-          <w:sz w:val="24"/>
-        </w:rPr>
-        <w:t>: void</w:t>
+        <w:t>customerLogin</w:t>
+      </w:r>
+      <w:proofErr w:type="spellEnd"/>
+      <w:r>
+        <w:rPr>
+          <w:rFonts w:ascii="Times New Roman" w:hAnsi="Times New Roman" w:cs="Times New Roman"/>
+          <w:sz w:val="24"/>
+        </w:rPr>
+        <w:t xml:space="preserve"> (): void</w:t>
       </w:r>
     </w:p>
     <w:p>
@@ -225,6 +388,88 @@
         <w:t xml:space="preserve">+ </w:t>
       </w:r>
       <w:proofErr w:type="spellStart"/>
+      <w:proofErr w:type="gramStart"/>
+      <w:r>
+        <w:rPr>
+          <w:rFonts w:ascii="Times New Roman" w:hAnsi="Times New Roman" w:cs="Times New Roman"/>
+          <w:sz w:val="24"/>
+        </w:rPr>
+        <w:t>acceptPayment</w:t>
+      </w:r>
+      <w:proofErr w:type="spellEnd"/>
+      <w:r>
+        <w:rPr>
+          <w:rFonts w:ascii="Times New Roman" w:hAnsi="Times New Roman" w:cs="Times New Roman"/>
+          <w:sz w:val="24"/>
+        </w:rPr>
+        <w:t>(</w:t>
+      </w:r>
+      <w:proofErr w:type="gramEnd"/>
+      <w:r>
+        <w:rPr>
+          <w:rFonts w:ascii="Times New Roman" w:hAnsi="Times New Roman" w:cs="Times New Roman"/>
+          <w:sz w:val="24"/>
+        </w:rPr>
+        <w:t>payment: double): void</w:t>
+      </w:r>
+    </w:p>
+    <w:p>
+      <w:pPr>
+        <w:spacing w:after="0" w:line="480" w:lineRule="auto"/>
+        <w:rPr>
+          <w:rFonts w:ascii="Times New Roman" w:hAnsi="Times New Roman" w:cs="Times New Roman"/>
+          <w:sz w:val="24"/>
+        </w:rPr>
+      </w:pPr>
+      <w:r>
+        <w:rPr>
+          <w:rFonts w:ascii="Times New Roman" w:hAnsi="Times New Roman" w:cs="Times New Roman"/>
+          <w:sz w:val="24"/>
+        </w:rPr>
+        <w:t xml:space="preserve">+ </w:t>
+      </w:r>
+      <w:proofErr w:type="spellStart"/>
+      <w:proofErr w:type="gramStart"/>
+      <w:r>
+        <w:rPr>
+          <w:rFonts w:ascii="Times New Roman" w:hAnsi="Times New Roman" w:cs="Times New Roman"/>
+          <w:sz w:val="24"/>
+        </w:rPr>
+        <w:t>dispenseChange</w:t>
+      </w:r>
+      <w:proofErr w:type="spellEnd"/>
+      <w:r>
+        <w:rPr>
+          <w:rFonts w:ascii="Times New Roman" w:hAnsi="Times New Roman" w:cs="Times New Roman"/>
+          <w:sz w:val="24"/>
+        </w:rPr>
+        <w:t>(</w:t>
+      </w:r>
+      <w:proofErr w:type="gramEnd"/>
+      <w:r>
+        <w:rPr>
+          <w:rFonts w:ascii="Times New Roman" w:hAnsi="Times New Roman" w:cs="Times New Roman"/>
+          <w:sz w:val="24"/>
+        </w:rPr>
+        <w:t>): double</w:t>
+      </w:r>
+    </w:p>
+    <w:p>
+      <w:pPr>
+        <w:spacing w:after="0" w:line="480" w:lineRule="auto"/>
+        <w:rPr>
+          <w:rFonts w:ascii="Times New Roman" w:hAnsi="Times New Roman" w:cs="Times New Roman"/>
+          <w:sz w:val="24"/>
+        </w:rPr>
+      </w:pPr>
+      <w:r>
+        <w:rPr>
+          <w:rFonts w:ascii="Times New Roman" w:hAnsi="Times New Roman" w:cs="Times New Roman"/>
+          <w:sz w:val="24"/>
+        </w:rPr>
+        <w:t xml:space="preserve">+ </w:t>
+      </w:r>
+      <w:proofErr w:type="spellStart"/>
       <w:r>
         <w:rPr>
           <w:rFonts w:ascii="Times New Roman" w:hAnsi="Times New Roman" w:cs="Times New Roman"/>
@@ -254,15 +499,15 @@
           <w:rFonts w:ascii="Times New Roman" w:hAnsi="Times New Roman" w:cs="Times New Roman"/>
           <w:sz w:val="24"/>
         </w:rPr>
-        <w:t xml:space="preserve">+ </w:t>
-      </w:r>
-      <w:proofErr w:type="spellStart"/>
-      <w:r>
-        <w:rPr>
-          <w:rFonts w:ascii="Times New Roman" w:hAnsi="Times New Roman" w:cs="Times New Roman"/>
-          <w:sz w:val="24"/>
-        </w:rPr>
-        <w:t>viewStock</w:t>
+        <w:t xml:space="preserve">--- </w:t>
+      </w:r>
+      <w:proofErr w:type="spellStart"/>
+      <w:r>
+        <w:rPr>
+          <w:rFonts w:ascii="Times New Roman" w:hAnsi="Times New Roman" w:cs="Times New Roman"/>
+          <w:sz w:val="24"/>
+        </w:rPr>
+        <w:t>setBossAccess</w:t>
       </w:r>
       <w:proofErr w:type="spellEnd"/>
       <w:r>
@@ -271,153 +516,228 @@
           <w:sz w:val="24"/>
         </w:rPr>
         <w:t xml:space="preserve"> (): void</w:t>
-      </w:r>
-    </w:p>
-    <w:p>
-      <w:pPr>
-        <w:spacing w:after="0" w:line="480" w:lineRule="auto"/>
-        <w:rPr>
-          <w:rFonts w:ascii="Times New Roman" w:hAnsi="Times New Roman" w:cs="Times New Roman"/>
-          <w:sz w:val="24"/>
-        </w:rPr>
-      </w:pPr>
-      <w:r>
-        <w:rPr>
-          <w:rFonts w:ascii="Times New Roman" w:hAnsi="Times New Roman" w:cs="Times New Roman"/>
-          <w:sz w:val="24"/>
-        </w:rPr>
-        <w:t xml:space="preserve">+ </w:t>
-      </w:r>
-      <w:proofErr w:type="spellStart"/>
-      <w:r>
-        <w:rPr>
-          <w:rFonts w:ascii="Times New Roman" w:hAnsi="Times New Roman" w:cs="Times New Roman"/>
-          <w:sz w:val="24"/>
-        </w:rPr>
-        <w:t>setDefaultAccess</w:t>
-      </w:r>
-      <w:proofErr w:type="spellEnd"/>
-      <w:r>
-        <w:rPr>
-          <w:rFonts w:ascii="Times New Roman" w:hAnsi="Times New Roman" w:cs="Times New Roman"/>
-          <w:sz w:val="24"/>
-        </w:rPr>
-        <w:t xml:space="preserve"> (): void</w:t>
-      </w:r>
-    </w:p>
-    <w:p>
-      <w:pPr>
-        <w:spacing w:after="0" w:line="480" w:lineRule="auto"/>
-        <w:rPr>
-          <w:rFonts w:ascii="Times New Roman" w:hAnsi="Times New Roman" w:cs="Times New Roman"/>
-          <w:sz w:val="24"/>
-        </w:rPr>
-      </w:pPr>
-      <w:r>
-        <w:rPr>
-          <w:rFonts w:ascii="Times New Roman" w:hAnsi="Times New Roman" w:cs="Times New Roman"/>
-          <w:sz w:val="24"/>
-        </w:rPr>
-        <w:t xml:space="preserve">+ </w:t>
-      </w:r>
-      <w:proofErr w:type="spellStart"/>
-      <w:r>
-        <w:rPr>
-          <w:rFonts w:ascii="Times New Roman" w:hAnsi="Times New Roman" w:cs="Times New Roman"/>
-          <w:sz w:val="24"/>
-        </w:rPr>
-        <w:t>bossLogin</w:t>
-      </w:r>
-      <w:proofErr w:type="spellEnd"/>
-      <w:r>
-        <w:rPr>
-          <w:rFonts w:ascii="Times New Roman" w:hAnsi="Times New Roman" w:cs="Times New Roman"/>
-          <w:sz w:val="24"/>
-        </w:rPr>
-        <w:t xml:space="preserve"> (password: String): void</w:t>
-      </w:r>
-    </w:p>
-    <w:p>
-      <w:pPr>
-        <w:spacing w:after="0" w:line="480" w:lineRule="auto"/>
-        <w:rPr>
-          <w:rFonts w:ascii="Times New Roman" w:hAnsi="Times New Roman" w:cs="Times New Roman"/>
-          <w:sz w:val="24"/>
-        </w:rPr>
-      </w:pPr>
-      <w:r>
-        <w:rPr>
-          <w:rFonts w:ascii="Times New Roman" w:hAnsi="Times New Roman" w:cs="Times New Roman"/>
-          <w:sz w:val="24"/>
-        </w:rPr>
-        <w:t xml:space="preserve">+ </w:t>
-      </w:r>
-      <w:proofErr w:type="spellStart"/>
-      <w:proofErr w:type="gramStart"/>
-      <w:r>
-        <w:rPr>
-          <w:rFonts w:ascii="Times New Roman" w:hAnsi="Times New Roman" w:cs="Times New Roman"/>
-          <w:sz w:val="24"/>
-        </w:rPr>
-        <w:t>acceptPayment</w:t>
-      </w:r>
-      <w:proofErr w:type="spellEnd"/>
-      <w:r>
-        <w:rPr>
-          <w:rFonts w:ascii="Times New Roman" w:hAnsi="Times New Roman" w:cs="Times New Roman"/>
-          <w:sz w:val="24"/>
-        </w:rPr>
-        <w:t>(</w:t>
-      </w:r>
-      <w:proofErr w:type="gramEnd"/>
-      <w:r>
-        <w:rPr>
-          <w:rFonts w:ascii="Times New Roman" w:hAnsi="Times New Roman" w:cs="Times New Roman"/>
-          <w:sz w:val="24"/>
-        </w:rPr>
-        <w:t>payment: double</w:t>
-      </w:r>
-      <w:r>
-        <w:rPr>
-          <w:rFonts w:ascii="Times New Roman" w:hAnsi="Times New Roman" w:cs="Times New Roman"/>
-          <w:sz w:val="24"/>
-        </w:rPr>
-        <w:t>): void</w:t>
-      </w:r>
-    </w:p>
-    <w:p>
-      <w:pPr>
-        <w:spacing w:after="0" w:line="480" w:lineRule="auto"/>
-        <w:rPr>
-          <w:rFonts w:ascii="Times New Roman" w:hAnsi="Times New Roman" w:cs="Times New Roman"/>
-          <w:sz w:val="24"/>
-        </w:rPr>
-      </w:pPr>
-      <w:r>
-        <w:rPr>
-          <w:rFonts w:ascii="Times New Roman" w:hAnsi="Times New Roman" w:cs="Times New Roman"/>
-          <w:sz w:val="24"/>
-        </w:rPr>
-        <w:t xml:space="preserve">+ </w:t>
-      </w:r>
-      <w:proofErr w:type="spellStart"/>
-      <w:r>
-        <w:rPr>
-          <w:rFonts w:ascii="Times New Roman" w:hAnsi="Times New Roman" w:cs="Times New Roman"/>
-          <w:sz w:val="24"/>
-        </w:rPr>
-        <w:t>dispenseChange</w:t>
-      </w:r>
-      <w:proofErr w:type="spellEnd"/>
-      <w:r>
-        <w:rPr>
-          <w:rFonts w:ascii="Times New Roman" w:hAnsi="Times New Roman" w:cs="Times New Roman"/>
-          <w:sz w:val="24"/>
-        </w:rPr>
-        <w:t>(): double</w:t>
       </w:r>
       <w:bookmarkStart w:id="0" w:name="_GoBack"/>
       <w:bookmarkEnd w:id="0"/>
+    </w:p>
+    <w:p>
+      <w:pPr>
+        <w:spacing w:after="0" w:line="480" w:lineRule="auto"/>
+        <w:rPr>
+          <w:rFonts w:ascii="Times New Roman" w:hAnsi="Times New Roman" w:cs="Times New Roman"/>
+          <w:sz w:val="24"/>
+        </w:rPr>
+      </w:pPr>
+      <w:r>
+        <w:rPr>
+          <w:rFonts w:ascii="Times New Roman" w:hAnsi="Times New Roman" w:cs="Times New Roman"/>
+          <w:sz w:val="24"/>
+        </w:rPr>
+        <w:t xml:space="preserve">+ </w:t>
+      </w:r>
+      <w:proofErr w:type="spellStart"/>
+      <w:r>
+        <w:rPr>
+          <w:rFonts w:ascii="Times New Roman" w:hAnsi="Times New Roman" w:cs="Times New Roman"/>
+          <w:sz w:val="24"/>
+        </w:rPr>
+        <w:t>bossLogin</w:t>
+      </w:r>
+      <w:proofErr w:type="spellEnd"/>
+      <w:r>
+        <w:rPr>
+          <w:rFonts w:ascii="Times New Roman" w:hAnsi="Times New Roman" w:cs="Times New Roman"/>
+          <w:sz w:val="24"/>
+        </w:rPr>
+        <w:t xml:space="preserve"> (password: String): void</w:t>
+      </w:r>
+    </w:p>
+    <w:p>
+      <w:pPr>
+        <w:spacing w:after="0" w:line="480" w:lineRule="auto"/>
+        <w:rPr>
+          <w:rFonts w:ascii="Times New Roman" w:hAnsi="Times New Roman" w:cs="Times New Roman"/>
+          <w:sz w:val="24"/>
+        </w:rPr>
+      </w:pPr>
+      <w:r>
+        <w:rPr>
+          <w:rFonts w:ascii="Times New Roman" w:hAnsi="Times New Roman" w:cs="Times New Roman"/>
+          <w:sz w:val="24"/>
+        </w:rPr>
+        <w:t xml:space="preserve">+ </w:t>
+      </w:r>
+      <w:proofErr w:type="spellStart"/>
+      <w:r>
+        <w:rPr>
+          <w:rFonts w:ascii="Times New Roman" w:hAnsi="Times New Roman" w:cs="Times New Roman"/>
+          <w:sz w:val="24"/>
+        </w:rPr>
+        <w:t>stockProduct</w:t>
+      </w:r>
+      <w:proofErr w:type="spellEnd"/>
+      <w:r>
+        <w:rPr>
+          <w:rFonts w:ascii="Times New Roman" w:hAnsi="Times New Roman" w:cs="Times New Roman"/>
+          <w:sz w:val="24"/>
+        </w:rPr>
+        <w:t>: void</w:t>
+      </w:r>
+    </w:p>
+    <w:p>
+      <w:pPr>
+        <w:spacing w:after="0" w:line="480" w:lineRule="auto"/>
+        <w:rPr>
+          <w:rFonts w:ascii="Times New Roman" w:hAnsi="Times New Roman" w:cs="Times New Roman"/>
+          <w:sz w:val="24"/>
+        </w:rPr>
+      </w:pPr>
+      <w:r>
+        <w:rPr>
+          <w:rFonts w:ascii="Times New Roman" w:hAnsi="Times New Roman" w:cs="Times New Roman"/>
+          <w:sz w:val="24"/>
+        </w:rPr>
+        <w:t xml:space="preserve">+ </w:t>
+      </w:r>
+      <w:proofErr w:type="spellStart"/>
+      <w:proofErr w:type="gramStart"/>
+      <w:r>
+        <w:rPr>
+          <w:rFonts w:ascii="Times New Roman" w:hAnsi="Times New Roman" w:cs="Times New Roman"/>
+          <w:sz w:val="24"/>
+        </w:rPr>
+        <w:t>withdrawCash</w:t>
+      </w:r>
+      <w:proofErr w:type="spellEnd"/>
+      <w:r>
+        <w:rPr>
+          <w:rFonts w:ascii="Times New Roman" w:hAnsi="Times New Roman" w:cs="Times New Roman"/>
+          <w:sz w:val="24"/>
+        </w:rPr>
+        <w:t>(</w:t>
+      </w:r>
+      <w:proofErr w:type="gramEnd"/>
+      <w:r>
+        <w:rPr>
+          <w:rFonts w:ascii="Times New Roman" w:hAnsi="Times New Roman" w:cs="Times New Roman"/>
+          <w:sz w:val="24"/>
+        </w:rPr>
+        <w:t>withdraw: double</w:t>
+      </w:r>
+      <w:r>
+        <w:rPr>
+          <w:rFonts w:ascii="Times New Roman" w:hAnsi="Times New Roman" w:cs="Times New Roman"/>
+          <w:sz w:val="24"/>
+        </w:rPr>
+        <w:t>): void</w:t>
+      </w:r>
+    </w:p>
+    <w:p>
+      <w:pPr>
+        <w:spacing w:after="0" w:line="480" w:lineRule="auto"/>
+        <w:rPr>
+          <w:rFonts w:ascii="Times New Roman" w:hAnsi="Times New Roman" w:cs="Times New Roman"/>
+          <w:sz w:val="24"/>
+        </w:rPr>
+      </w:pPr>
+      <w:r>
+        <w:rPr>
+          <w:rFonts w:ascii="Times New Roman" w:hAnsi="Times New Roman" w:cs="Times New Roman"/>
+          <w:sz w:val="24"/>
+        </w:rPr>
+        <w:t xml:space="preserve">+ </w:t>
+      </w:r>
+      <w:proofErr w:type="spellStart"/>
+      <w:proofErr w:type="gramStart"/>
+      <w:r>
+        <w:rPr>
+          <w:rFonts w:ascii="Times New Roman" w:hAnsi="Times New Roman" w:cs="Times New Roman"/>
+          <w:sz w:val="24"/>
+        </w:rPr>
+        <w:t>depositCash</w:t>
+      </w:r>
+      <w:proofErr w:type="spellEnd"/>
+      <w:r>
+        <w:rPr>
+          <w:rFonts w:ascii="Times New Roman" w:hAnsi="Times New Roman" w:cs="Times New Roman"/>
+          <w:sz w:val="24"/>
+        </w:rPr>
+        <w:t>(</w:t>
+      </w:r>
+      <w:proofErr w:type="gramEnd"/>
+      <w:r>
+        <w:rPr>
+          <w:rFonts w:ascii="Times New Roman" w:hAnsi="Times New Roman" w:cs="Times New Roman"/>
+          <w:sz w:val="24"/>
+        </w:rPr>
+        <w:t xml:space="preserve">deposit: double): </w:t>
+      </w:r>
+      <w:r>
+        <w:rPr>
+          <w:rFonts w:ascii="Times New Roman" w:hAnsi="Times New Roman" w:cs="Times New Roman"/>
+          <w:sz w:val="24"/>
+        </w:rPr>
+        <w:t>void</w:t>
+      </w:r>
+    </w:p>
+    <w:p>
+      <w:pPr>
+        <w:spacing w:after="0" w:line="480" w:lineRule="auto"/>
+        <w:rPr>
+          <w:rFonts w:ascii="Times New Roman" w:hAnsi="Times New Roman" w:cs="Times New Roman"/>
+          <w:sz w:val="24"/>
+        </w:rPr>
+      </w:pPr>
+      <w:r>
+        <w:rPr>
+          <w:rFonts w:ascii="Times New Roman" w:hAnsi="Times New Roman" w:cs="Times New Roman"/>
+          <w:sz w:val="24"/>
+        </w:rPr>
+        <w:t xml:space="preserve">+ </w:t>
+      </w:r>
+      <w:proofErr w:type="spellStart"/>
+      <w:proofErr w:type="gramStart"/>
+      <w:r>
+        <w:rPr>
+          <w:rFonts w:ascii="Times New Roman" w:hAnsi="Times New Roman" w:cs="Times New Roman"/>
+          <w:sz w:val="24"/>
+        </w:rPr>
+        <w:t>setProductPrice</w:t>
+      </w:r>
+      <w:proofErr w:type="spellEnd"/>
+      <w:r>
+        <w:rPr>
+          <w:rFonts w:ascii="Times New Roman" w:hAnsi="Times New Roman" w:cs="Times New Roman"/>
+          <w:sz w:val="24"/>
+        </w:rPr>
+        <w:t>(</w:t>
+      </w:r>
+      <w:proofErr w:type="gramEnd"/>
+      <w:r>
+        <w:rPr>
+          <w:rFonts w:ascii="Times New Roman" w:hAnsi="Times New Roman" w:cs="Times New Roman"/>
+          <w:sz w:val="24"/>
+        </w:rPr>
+        <w:t>price: double): void</w:t>
+      </w:r>
+    </w:p>
+    <w:p>
+      <w:pPr>
+        <w:spacing w:after="0" w:line="480" w:lineRule="auto"/>
+        <w:rPr>
+          <w:rFonts w:ascii="Times New Roman" w:hAnsi="Times New Roman" w:cs="Times New Roman"/>
+          <w:sz w:val="24"/>
+        </w:rPr>
+      </w:pPr>
+    </w:p>
+    <w:p>
+      <w:pPr>
+        <w:spacing w:after="0" w:line="480" w:lineRule="auto"/>
+        <w:rPr>
+          <w:rFonts w:ascii="Times New Roman" w:hAnsi="Times New Roman" w:cs="Times New Roman"/>
+          <w:sz w:val="24"/>
+        </w:rPr>
+      </w:pPr>
     </w:p>
     <w:sectPr>
       <w:pgSz w:w="12240" w:h="15840"/>

</xml_diff>